<commit_message>
Updating all code and documentation files.
</commit_message>
<xml_diff>
--- a/MAGENTA_readme.docx
+++ b/MAGENTA_readme.docx
@@ -1,6 +1,6 @@
 
 <file path=word/document.xml><?xml version="1.0" encoding="utf-8"?>
-<w:document xmlns:wpc="http://schemas.microsoft.com/office/word/2010/wordprocessingCanvas" xmlns:cx="http://schemas.microsoft.com/office/drawing/2014/chartex" xmlns:cx1="http://schemas.microsoft.com/office/drawing/2015/9/8/chartex" xmlns:cx2="http://schemas.microsoft.com/office/drawing/2015/10/21/chartex" xmlns:cx3="http://schemas.microsoft.com/office/drawing/2016/5/9/chartex" xmlns:cx4="http://schemas.microsoft.com/office/drawing/2016/5/10/chartex" xmlns:cx5="http://schemas.microsoft.com/office/drawing/2016/5/11/chartex" xmlns:cx6="http://schemas.microsoft.com/office/drawing/2016/5/12/chartex" xmlns:cx7="http://schemas.microsoft.com/office/drawing/2016/5/13/chartex" xmlns:cx8="http://schemas.microsoft.com/office/drawing/2016/5/14/chartex" xmlns:mc="http://schemas.openxmlformats.org/markup-compatibility/2006" xmlns:aink="http://schemas.microsoft.com/office/drawing/2016/ink" xmlns:am3d="http://schemas.microsoft.com/office/drawing/2017/model3d" xmlns:o="urn:schemas-microsoft-com:office:office" xmlns:r="http://schemas.openxmlformats.org/officeDocument/2006/relationships" xmlns:m="http://schemas.openxmlformats.org/officeDocument/2006/math" xmlns:v="urn:schemas-microsoft-com:vml" xmlns:wp14="http://schemas.microsoft.com/office/word/2010/wordprocessingDrawing" xmlns:wp="http://schemas.openxmlformats.org/drawingml/2006/wordprocessingDrawing" xmlns:w10="urn:schemas-microsoft-com:office:word" xmlns:w="http://schemas.openxmlformats.org/wordprocessingml/2006/main" xmlns:w14="http://schemas.microsoft.com/office/word/2010/wordml" xmlns:w15="http://schemas.microsoft.com/office/word/2012/wordml" xmlns:w16cid="http://schemas.microsoft.com/office/word/2016/wordml/cid" xmlns:w16se="http://schemas.microsoft.com/office/word/2015/wordml/symex" xmlns:wpg="http://schemas.microsoft.com/office/word/2010/wordprocessingGroup" xmlns:wpi="http://schemas.microsoft.com/office/word/2010/wordprocessingInk" xmlns:wne="http://schemas.microsoft.com/office/word/2006/wordml" xmlns:wps="http://schemas.microsoft.com/office/word/2010/wordprocessingShape" mc:Ignorable="w14 w15 w16se w16cid wp14">
+<w:document xmlns:wpc="http://schemas.microsoft.com/office/word/2010/wordprocessingCanvas" xmlns:cx="http://schemas.microsoft.com/office/drawing/2014/chartex" xmlns:cx1="http://schemas.microsoft.com/office/drawing/2015/9/8/chartex" xmlns:cx2="http://schemas.microsoft.com/office/drawing/2015/10/21/chartex" xmlns:cx3="http://schemas.microsoft.com/office/drawing/2016/5/9/chartex" xmlns:cx4="http://schemas.microsoft.com/office/drawing/2016/5/10/chartex" xmlns:cx5="http://schemas.microsoft.com/office/drawing/2016/5/11/chartex" xmlns:cx6="http://schemas.microsoft.com/office/drawing/2016/5/12/chartex" xmlns:cx7="http://schemas.microsoft.com/office/drawing/2016/5/13/chartex" xmlns:cx8="http://schemas.microsoft.com/office/drawing/2016/5/14/chartex" xmlns:mc="http://schemas.openxmlformats.org/markup-compatibility/2006" xmlns:aink="http://schemas.microsoft.com/office/drawing/2016/ink" xmlns:am3d="http://schemas.microsoft.com/office/drawing/2017/model3d" xmlns:o="urn:schemas-microsoft-com:office:office" xmlns:r="http://schemas.openxmlformats.org/officeDocument/2006/relationships" xmlns:m="http://schemas.openxmlformats.org/officeDocument/2006/math" xmlns:v="urn:schemas-microsoft-com:vml" xmlns:wp14="http://schemas.microsoft.com/office/word/2010/wordprocessingDrawing" xmlns:wp="http://schemas.openxmlformats.org/drawingml/2006/wordprocessingDrawing" xmlns:w10="urn:schemas-microsoft-com:office:word" xmlns:w="http://schemas.openxmlformats.org/wordprocessingml/2006/main" xmlns:w14="http://schemas.microsoft.com/office/word/2010/wordml" xmlns:w15="http://schemas.microsoft.com/office/word/2012/wordml" xmlns:w16cex="http://schemas.microsoft.com/office/word/2018/wordml/cex" xmlns:w16cid="http://schemas.microsoft.com/office/word/2016/wordml/cid" xmlns:w16="http://schemas.microsoft.com/office/word/2018/wordml" xmlns:w16sdtdh="http://schemas.microsoft.com/office/word/2020/wordml/sdtdatahash" xmlns:w16se="http://schemas.microsoft.com/office/word/2015/wordml/symex" xmlns:wpg="http://schemas.microsoft.com/office/word/2010/wordprocessingGroup" xmlns:wpi="http://schemas.microsoft.com/office/word/2010/wordprocessingInk" xmlns:wne="http://schemas.microsoft.com/office/word/2006/wordml" xmlns:wps="http://schemas.microsoft.com/office/word/2010/wordprocessingShape" mc:Ignorable="w14 w15 w16se w16cid w16 w16cex w16sdtdh wp14">
   <w:body>
     <w:p>
       <w:pPr>
@@ -153,6 +153,14 @@
         </w:rPr>
         <w:t xml:space="preserve"> files and add the folder to the MATLAB path</w:t>
       </w:r>
+      <w:r>
+        <w:rPr>
+          <w:rFonts w:ascii="Helvetica" w:hAnsi="Helvetica" w:cs="Arial"/>
+          <w:sz w:val="20"/>
+          <w:szCs w:val="20"/>
+        </w:rPr>
+        <w:t>.</w:t>
+      </w:r>
     </w:p>
     <w:p>
       <w:pPr>
@@ -174,26 +182,63 @@
           <w:sz w:val="20"/>
           <w:szCs w:val="20"/>
         </w:rPr>
-        <w:t xml:space="preserve">Download dependencies –  </w:t>
-      </w:r>
-      <w:r>
-        <w:rPr>
-          <w:rFonts w:ascii="Helvetica" w:hAnsi="Helvetica" w:cs="Arial"/>
-          <w:sz w:val="20"/>
-          <w:szCs w:val="20"/>
-        </w:rPr>
-        <w:t>the Random Forest toolbox for MATLAB</w:t>
+        <w:t>Download dependencies</w:t>
+      </w:r>
+      <w:r>
+        <w:rPr>
+          <w:rFonts w:ascii="Helvetica" w:hAnsi="Helvetica" w:cs="Arial"/>
+          <w:sz w:val="20"/>
+          <w:szCs w:val="20"/>
+        </w:rPr>
+        <w:t xml:space="preserve"> (to run code as described in the </w:t>
+      </w:r>
+      <w:r>
+        <w:rPr>
+          <w:rFonts w:ascii="Helvetica" w:hAnsi="Helvetica" w:cs="Arial"/>
+          <w:sz w:val="20"/>
+          <w:szCs w:val="20"/>
+        </w:rPr>
+        <w:t xml:space="preserve">original </w:t>
+      </w:r>
+      <w:r>
+        <w:rPr>
+          <w:rFonts w:ascii="Helvetica" w:hAnsi="Helvetica" w:cs="Arial"/>
+          <w:sz w:val="20"/>
+          <w:szCs w:val="20"/>
+        </w:rPr>
+        <w:t xml:space="preserve">MAGENTA publication): </w:t>
       </w:r>
     </w:p>
     <w:p>
       <w:pPr>
         <w:pStyle w:val="ListParagraph"/>
+        <w:numPr>
+          <w:ilvl w:val="1"/>
+          <w:numId w:val="7"/>
+        </w:numPr>
         <w:spacing w:line="276" w:lineRule="auto"/>
         <w:rPr>
           <w:rFonts w:ascii="Helvetica" w:hAnsi="Helvetica" w:cs="Arial"/>
           <w:sz w:val="20"/>
-        </w:rPr>
-      </w:pPr>
+          <w:szCs w:val="20"/>
+        </w:rPr>
+      </w:pPr>
+      <w:r>
+        <w:rPr>
+          <w:rFonts w:ascii="Helvetica" w:hAnsi="Helvetica" w:cs="Arial"/>
+          <w:sz w:val="20"/>
+          <w:szCs w:val="20"/>
+        </w:rPr>
+        <w:t>Random Forest toolbox for MATLAB</w:t>
+      </w:r>
+      <w:r>
+        <w:rPr>
+          <w:rFonts w:ascii="Helvetica" w:hAnsi="Helvetica" w:cs="Arial"/>
+          <w:sz w:val="20"/>
+          <w:szCs w:val="20"/>
+        </w:rPr>
+        <w:t xml:space="preserve"> (</w:t>
+      </w:r>
       <w:hyperlink r:id="rId7" w:history="1">
         <w:r>
           <w:rPr>
@@ -204,6 +249,14 @@
           <w:t>https://code.google.com/p/randomforest-matlab/downloads/list</w:t>
         </w:r>
       </w:hyperlink>
+      <w:r>
+        <w:rPr>
+          <w:rStyle w:val="Hyperlink"/>
+          <w:rFonts w:ascii="Helvetica" w:hAnsi="Helvetica" w:cs="Arial"/>
+          <w:sz w:val="20"/>
+        </w:rPr>
+        <w:t>)</w:t>
+      </w:r>
     </w:p>
     <w:p>
       <w:pPr>
@@ -272,6 +325,8 @@
       <w:r>
         <w:rPr>
           <w:rFonts w:ascii="Helvetica" w:hAnsi="Helvetica" w:cs="Arial"/>
+          <w:i/>
+          <w:iCs/>
           <w:sz w:val="20"/>
           <w:szCs w:val="20"/>
         </w:rPr>
@@ -280,6 +335,8 @@
       <w:r>
         <w:rPr>
           <w:rFonts w:ascii="Helvetica" w:hAnsi="Helvetica" w:cs="Arial"/>
+          <w:i/>
+          <w:iCs/>
           <w:sz w:val="20"/>
           <w:szCs w:val="20"/>
         </w:rPr>
@@ -291,7 +348,343 @@
           <w:sz w:val="20"/>
           <w:szCs w:val="20"/>
         </w:rPr>
-        <w:t xml:space="preserve"> –this file contains the drug interaction training and validation data</w:t>
+        <w:t xml:space="preserve"> –</w:t>
+      </w:r>
+      <w:r>
+        <w:rPr>
+          <w:rFonts w:ascii="Helvetica" w:hAnsi="Helvetica" w:cs="Arial"/>
+          <w:sz w:val="20"/>
+          <w:szCs w:val="20"/>
+        </w:rPr>
+        <w:t xml:space="preserve"> </w:t>
+      </w:r>
+      <w:r>
+        <w:rPr>
+          <w:rFonts w:ascii="Helvetica" w:hAnsi="Helvetica" w:cs="Arial"/>
+          <w:sz w:val="20"/>
+          <w:szCs w:val="20"/>
+        </w:rPr>
+        <w:t>this file contains the drug interaction training and validation data</w:t>
+      </w:r>
+      <w:r>
+        <w:rPr>
+          <w:rFonts w:ascii="Helvetica" w:hAnsi="Helvetica" w:cs="Arial"/>
+          <w:sz w:val="20"/>
+          <w:szCs w:val="20"/>
+        </w:rPr>
+        <w:t xml:space="preserve">. Details on each sheet: </w:t>
+      </w:r>
+    </w:p>
+    <w:p>
+      <w:pPr>
+        <w:pStyle w:val="ListParagraph"/>
+        <w:numPr>
+          <w:ilvl w:val="1"/>
+          <w:numId w:val="8"/>
+        </w:numPr>
+        <w:spacing w:line="276" w:lineRule="auto"/>
+        <w:rPr>
+          <w:rFonts w:ascii="Helvetica" w:hAnsi="Helvetica" w:cs="Arial"/>
+          <w:sz w:val="20"/>
+          <w:szCs w:val="20"/>
+        </w:rPr>
+      </w:pPr>
+      <w:r>
+        <w:rPr>
+          <w:rFonts w:ascii="Helvetica" w:hAnsi="Helvetica" w:cs="Arial"/>
+          <w:sz w:val="20"/>
+          <w:szCs w:val="20"/>
+        </w:rPr>
+        <w:t>‘</w:t>
+      </w:r>
+      <w:r>
+        <w:rPr>
+          <w:rFonts w:ascii="Arial" w:hAnsi="Arial" w:cs="Arial"/>
+          <w:color w:val="A020F0"/>
+          <w:sz w:val="20"/>
+          <w:szCs w:val="20"/>
+        </w:rPr>
+        <w:t>tr</w:t>
+      </w:r>
+      <w:r>
+        <w:rPr>
+          <w:rFonts w:ascii="Arial" w:hAnsi="Arial" w:cs="Arial"/>
+          <w:color w:val="A020F0"/>
+          <w:sz w:val="20"/>
+          <w:szCs w:val="20"/>
+        </w:rPr>
+        <w:t>iplet predictions'</w:t>
+      </w:r>
+      <w:r>
+        <w:rPr>
+          <w:rFonts w:ascii="Arial" w:hAnsi="Arial" w:cs="Arial"/>
+          <w:color w:val="A020F0"/>
+          <w:sz w:val="20"/>
+          <w:szCs w:val="20"/>
+        </w:rPr>
+        <w:t xml:space="preserve"> </w:t>
+      </w:r>
+      <w:r>
+        <w:rPr>
+          <w:rFonts w:ascii="Arial" w:hAnsi="Arial" w:cs="Arial"/>
+          <w:sz w:val="20"/>
+          <w:szCs w:val="20"/>
+        </w:rPr>
+        <w:t xml:space="preserve">– contains </w:t>
+      </w:r>
+      <w:r>
+        <w:rPr>
+          <w:rFonts w:ascii="Helvetica" w:hAnsi="Helvetica" w:cs="Arial"/>
+          <w:sz w:val="20"/>
+          <w:szCs w:val="20"/>
+        </w:rPr>
+        <w:t>the experimental drug interaction validation data for 5</w:t>
+      </w:r>
+      <w:r>
+        <w:rPr>
+          <w:rFonts w:ascii="Helvetica" w:hAnsi="Helvetica" w:cs="Arial"/>
+          <w:sz w:val="20"/>
+          <w:szCs w:val="20"/>
+        </w:rPr>
+        <w:t>6</w:t>
+      </w:r>
+      <w:r>
+        <w:rPr>
+          <w:rFonts w:ascii="Helvetica" w:hAnsi="Helvetica" w:cs="Arial"/>
+          <w:sz w:val="20"/>
+          <w:szCs w:val="20"/>
+        </w:rPr>
+        <w:t xml:space="preserve"> three-way combinations</w:t>
+      </w:r>
+    </w:p>
+    <w:p>
+      <w:pPr>
+        <w:pStyle w:val="ListParagraph"/>
+        <w:numPr>
+          <w:ilvl w:val="1"/>
+          <w:numId w:val="8"/>
+        </w:numPr>
+        <w:spacing w:line="276" w:lineRule="auto"/>
+        <w:rPr>
+          <w:rFonts w:ascii="Helvetica" w:hAnsi="Helvetica" w:cs="Arial"/>
+          <w:sz w:val="20"/>
+          <w:szCs w:val="20"/>
+        </w:rPr>
+      </w:pPr>
+      <w:r>
+        <w:rPr>
+          <w:rFonts w:ascii="Arial" w:hAnsi="Arial" w:cs="Arial"/>
+          <w:color w:val="A020F0"/>
+          <w:sz w:val="20"/>
+          <w:szCs w:val="20"/>
+        </w:rPr>
+        <w:t xml:space="preserve">'media predictions' </w:t>
+      </w:r>
+      <w:r>
+        <w:rPr>
+          <w:rFonts w:ascii="Arial" w:hAnsi="Arial" w:cs="Arial"/>
+          <w:sz w:val="20"/>
+          <w:szCs w:val="20"/>
+        </w:rPr>
+        <w:t xml:space="preserve">– contains </w:t>
+      </w:r>
+      <w:r>
+        <w:rPr>
+          <w:rFonts w:ascii="Helvetica" w:hAnsi="Helvetica" w:cs="Arial"/>
+          <w:sz w:val="20"/>
+          <w:szCs w:val="20"/>
+        </w:rPr>
+        <w:t xml:space="preserve">the experimental drug interaction training data for </w:t>
+      </w:r>
+      <w:r>
+        <w:rPr>
+          <w:rFonts w:ascii="Helvetica" w:hAnsi="Helvetica" w:cs="Arial"/>
+          <w:sz w:val="20"/>
+          <w:szCs w:val="20"/>
+        </w:rPr>
+        <w:t>MAGENTA</w:t>
+      </w:r>
+    </w:p>
+    <w:p>
+      <w:pPr>
+        <w:pStyle w:val="ListParagraph"/>
+        <w:numPr>
+          <w:ilvl w:val="1"/>
+          <w:numId w:val="8"/>
+        </w:numPr>
+        <w:spacing w:line="276" w:lineRule="auto"/>
+        <w:rPr>
+          <w:rFonts w:ascii="Helvetica" w:hAnsi="Helvetica" w:cs="Arial"/>
+          <w:sz w:val="20"/>
+          <w:szCs w:val="20"/>
+        </w:rPr>
+      </w:pPr>
+      <w:r>
+        <w:rPr>
+          <w:rFonts w:ascii="Arial" w:hAnsi="Arial" w:cs="Arial"/>
+          <w:color w:val="A020F0"/>
+          <w:sz w:val="20"/>
+          <w:szCs w:val="20"/>
+        </w:rPr>
+        <w:t xml:space="preserve">'media predictions test' </w:t>
+      </w:r>
+      <w:r>
+        <w:rPr>
+          <w:rFonts w:ascii="Arial" w:hAnsi="Arial" w:cs="Arial"/>
+          <w:sz w:val="20"/>
+          <w:szCs w:val="20"/>
+        </w:rPr>
+        <w:t xml:space="preserve">– contains </w:t>
+      </w:r>
+      <w:r>
+        <w:rPr>
+          <w:rFonts w:ascii="Helvetica" w:hAnsi="Helvetica" w:cs="Arial"/>
+          <w:sz w:val="20"/>
+          <w:szCs w:val="20"/>
+        </w:rPr>
+        <w:t xml:space="preserve">the experimental drug interaction validation data for 55 </w:t>
+      </w:r>
+      <w:r>
+        <w:rPr>
+          <w:rFonts w:ascii="Helvetica" w:hAnsi="Helvetica" w:cs="Arial"/>
+          <w:sz w:val="20"/>
+          <w:szCs w:val="20"/>
+        </w:rPr>
+        <w:t>two</w:t>
+      </w:r>
+      <w:r>
+        <w:rPr>
+          <w:rFonts w:ascii="Helvetica" w:hAnsi="Helvetica" w:cs="Arial"/>
+          <w:sz w:val="20"/>
+          <w:szCs w:val="20"/>
+        </w:rPr>
+        <w:t>-way combinations</w:t>
+      </w:r>
+      <w:r>
+        <w:rPr>
+          <w:rFonts w:ascii="Helvetica" w:hAnsi="Helvetica" w:cs="Arial"/>
+          <w:sz w:val="20"/>
+          <w:szCs w:val="20"/>
+        </w:rPr>
+        <w:t xml:space="preserve"> measured in glycerol media</w:t>
+      </w:r>
+    </w:p>
+    <w:p>
+      <w:pPr>
+        <w:pStyle w:val="ListParagraph"/>
+        <w:numPr>
+          <w:ilvl w:val="1"/>
+          <w:numId w:val="8"/>
+        </w:numPr>
+        <w:spacing w:line="276" w:lineRule="auto"/>
+        <w:rPr>
+          <w:rFonts w:ascii="Helvetica" w:hAnsi="Helvetica" w:cs="Arial"/>
+          <w:sz w:val="20"/>
+          <w:szCs w:val="20"/>
+        </w:rPr>
+      </w:pPr>
+      <w:r>
+        <w:rPr>
+          <w:rFonts w:ascii="Arial" w:hAnsi="Arial" w:cs="Arial"/>
+          <w:color w:val="A020F0"/>
+          <w:sz w:val="20"/>
+          <w:szCs w:val="20"/>
+        </w:rPr>
+        <w:t>'</w:t>
+      </w:r>
+      <w:proofErr w:type="spellStart"/>
+      <w:r>
+        <w:rPr>
+          <w:rFonts w:ascii="Arial" w:hAnsi="Arial" w:cs="Arial"/>
+          <w:color w:val="A020F0"/>
+          <w:sz w:val="20"/>
+          <w:szCs w:val="20"/>
+        </w:rPr>
+        <w:t>acinetobacter</w:t>
+      </w:r>
+      <w:proofErr w:type="spellEnd"/>
+      <w:r>
+        <w:rPr>
+          <w:rFonts w:ascii="Arial" w:hAnsi="Arial" w:cs="Arial"/>
+          <w:color w:val="A020F0"/>
+          <w:sz w:val="20"/>
+          <w:szCs w:val="20"/>
+        </w:rPr>
+        <w:t>'</w:t>
+      </w:r>
+      <w:r>
+        <w:rPr>
+          <w:rFonts w:ascii="Arial" w:hAnsi="Arial" w:cs="Arial"/>
+          <w:color w:val="A020F0"/>
+          <w:sz w:val="20"/>
+          <w:szCs w:val="20"/>
+        </w:rPr>
+        <w:t xml:space="preserve"> </w:t>
+      </w:r>
+      <w:r>
+        <w:rPr>
+          <w:rFonts w:ascii="Arial" w:hAnsi="Arial" w:cs="Arial"/>
+          <w:sz w:val="20"/>
+          <w:szCs w:val="20"/>
+        </w:rPr>
+        <w:t xml:space="preserve">– contains </w:t>
+      </w:r>
+      <w:r>
+        <w:rPr>
+          <w:rFonts w:ascii="Helvetica" w:hAnsi="Helvetica" w:cs="Arial"/>
+          <w:sz w:val="20"/>
+          <w:szCs w:val="20"/>
+        </w:rPr>
+        <w:t xml:space="preserve">the experimental drug interaction validation data for </w:t>
+      </w:r>
+      <w:r>
+        <w:rPr>
+          <w:rFonts w:ascii="Helvetica" w:hAnsi="Helvetica" w:cs="Arial"/>
+          <w:sz w:val="20"/>
+          <w:szCs w:val="20"/>
+        </w:rPr>
+        <w:t>1</w:t>
+      </w:r>
+      <w:r>
+        <w:rPr>
+          <w:rFonts w:ascii="Helvetica" w:hAnsi="Helvetica" w:cs="Arial"/>
+          <w:sz w:val="20"/>
+          <w:szCs w:val="20"/>
+        </w:rPr>
+        <w:t xml:space="preserve">5 </w:t>
+      </w:r>
+      <w:r>
+        <w:rPr>
+          <w:rFonts w:ascii="Helvetica" w:hAnsi="Helvetica" w:cs="Arial"/>
+          <w:sz w:val="20"/>
+          <w:szCs w:val="20"/>
+        </w:rPr>
+        <w:t>two</w:t>
+      </w:r>
+      <w:r>
+        <w:rPr>
+          <w:rFonts w:ascii="Helvetica" w:hAnsi="Helvetica" w:cs="Arial"/>
+          <w:sz w:val="20"/>
+          <w:szCs w:val="20"/>
+        </w:rPr>
+        <w:t>-way combinations</w:t>
+      </w:r>
+      <w:r>
+        <w:rPr>
+          <w:rFonts w:ascii="Helvetica" w:hAnsi="Helvetica" w:cs="Arial"/>
+          <w:sz w:val="20"/>
+          <w:szCs w:val="20"/>
+        </w:rPr>
+        <w:t xml:space="preserve"> in three conditions – LB, glucose and glycerol for</w:t>
+      </w:r>
+      <w:r>
+        <w:rPr>
+          <w:rFonts w:ascii="Helvetica" w:hAnsi="Helvetica" w:cs="Arial"/>
+          <w:i/>
+          <w:sz w:val="20"/>
+          <w:szCs w:val="20"/>
+        </w:rPr>
+        <w:t xml:space="preserve"> A. baumannii</w:t>
       </w:r>
     </w:p>
     <w:p>
@@ -308,10 +701,347 @@
           <w:szCs w:val="20"/>
         </w:rPr>
       </w:pPr>
+      <w:r>
+        <w:rPr>
+          <w:rFonts w:ascii="Helvetica" w:hAnsi="Helvetica" w:cs="Arial"/>
+          <w:i/>
+          <w:iCs/>
+          <w:sz w:val="20"/>
+          <w:szCs w:val="20"/>
+        </w:rPr>
+        <w:t>ecoli_phenotype_data_cell.xlsx</w:t>
+      </w:r>
+      <w:r>
+        <w:rPr>
+          <w:rFonts w:ascii="Helvetica" w:hAnsi="Helvetica" w:cs="Arial"/>
+          <w:sz w:val="20"/>
+          <w:szCs w:val="20"/>
+        </w:rPr>
+        <w:t xml:space="preserve"> – has the chemogenomic data taken from the supplementary information of Nichols et al, 2011.</w:t>
+      </w:r>
+    </w:p>
+    <w:p>
+      <w:pPr>
+        <w:pStyle w:val="ListParagraph"/>
+        <w:numPr>
+          <w:ilvl w:val="0"/>
+          <w:numId w:val="8"/>
+        </w:numPr>
+        <w:spacing w:line="276" w:lineRule="auto"/>
+        <w:rPr>
+          <w:rFonts w:ascii="Helvetica" w:hAnsi="Helvetica" w:cs="Arial"/>
+          <w:sz w:val="20"/>
+          <w:szCs w:val="20"/>
+        </w:rPr>
+      </w:pPr>
+      <w:r>
+        <w:rPr>
+          <w:rFonts w:ascii="Arial" w:hAnsi="Arial" w:cs="Arial"/>
+          <w:i/>
+          <w:iCs/>
+          <w:sz w:val="20"/>
+          <w:szCs w:val="20"/>
+        </w:rPr>
+        <w:t>ecoli_fulldata.xlsx</w:t>
+      </w:r>
+      <w:r>
+        <w:rPr>
+          <w:rFonts w:ascii="Arial" w:hAnsi="Arial" w:cs="Arial"/>
+          <w:sz w:val="20"/>
+          <w:szCs w:val="20"/>
+        </w:rPr>
+        <w:t xml:space="preserve"> </w:t>
+      </w:r>
+      <w:r>
+        <w:rPr>
+          <w:rFonts w:ascii="Helvetica" w:hAnsi="Helvetica" w:cs="Arial"/>
+          <w:sz w:val="20"/>
+          <w:szCs w:val="20"/>
+        </w:rPr>
+        <w:t>– has the</w:t>
+      </w:r>
+      <w:r>
+        <w:rPr>
+          <w:rFonts w:ascii="Helvetica" w:hAnsi="Helvetica" w:cs="Arial"/>
+          <w:sz w:val="20"/>
+          <w:szCs w:val="20"/>
+        </w:rPr>
+        <w:t xml:space="preserve"> </w:t>
+      </w:r>
+      <w:r>
+        <w:rPr>
+          <w:rFonts w:ascii="Helvetica" w:hAnsi="Helvetica" w:cs="Arial"/>
+          <w:sz w:val="20"/>
+          <w:szCs w:val="20"/>
+        </w:rPr>
+        <w:t>drug interaction</w:t>
+      </w:r>
+      <w:r>
+        <w:rPr>
+          <w:rFonts w:ascii="Helvetica" w:hAnsi="Helvetica" w:cs="Arial"/>
+          <w:sz w:val="20"/>
+          <w:szCs w:val="20"/>
+        </w:rPr>
+        <w:t xml:space="preserve"> data taken from</w:t>
+      </w:r>
+      <w:r>
+        <w:rPr>
+          <w:rFonts w:ascii="Helvetica" w:hAnsi="Helvetica" w:cs="Arial"/>
+          <w:sz w:val="20"/>
+          <w:szCs w:val="20"/>
+        </w:rPr>
+        <w:t xml:space="preserve"> Chandrasekaran et al, 2016</w:t>
+      </w:r>
+      <w:r>
+        <w:rPr>
+          <w:rFonts w:ascii="Helvetica" w:hAnsi="Helvetica" w:cs="Arial"/>
+          <w:sz w:val="20"/>
+          <w:szCs w:val="20"/>
+        </w:rPr>
+        <w:t>.</w:t>
+      </w:r>
+      <w:r>
+        <w:rPr>
+          <w:rFonts w:ascii="Helvetica" w:hAnsi="Helvetica" w:cs="Arial"/>
+          <w:sz w:val="20"/>
+          <w:szCs w:val="20"/>
+        </w:rPr>
+        <w:t xml:space="preserve"> It contains 171 pairwise combinations of 19 drugs. This data will be used for training </w:t>
+      </w:r>
+      <w:r>
+        <w:rPr>
+          <w:rFonts w:ascii="Helvetica" w:hAnsi="Helvetica" w:cs="Arial"/>
+          <w:sz w:val="20"/>
+          <w:szCs w:val="20"/>
+        </w:rPr>
+        <w:t>MAGENTA</w:t>
+      </w:r>
+      <w:r>
+        <w:rPr>
+          <w:rFonts w:ascii="Helvetica" w:hAnsi="Helvetica" w:cs="Arial"/>
+          <w:sz w:val="20"/>
+          <w:szCs w:val="20"/>
+        </w:rPr>
+        <w:t>.</w:t>
+      </w:r>
+    </w:p>
+    <w:p>
+      <w:pPr>
+        <w:pStyle w:val="ListParagraph"/>
+        <w:numPr>
+          <w:ilvl w:val="0"/>
+          <w:numId w:val="8"/>
+        </w:numPr>
+        <w:spacing w:line="276" w:lineRule="auto"/>
+        <w:rPr>
+          <w:rFonts w:ascii="Helvetica" w:hAnsi="Helvetica" w:cs="Arial"/>
+          <w:i/>
+          <w:sz w:val="20"/>
+          <w:szCs w:val="20"/>
+        </w:rPr>
+      </w:pPr>
+      <w:r>
+        <w:rPr>
+          <w:rFonts w:ascii="Arial" w:hAnsi="Arial" w:cs="Arial"/>
+          <w:i/>
+          <w:iCs/>
+          <w:sz w:val="20"/>
+          <w:szCs w:val="20"/>
+        </w:rPr>
+        <w:t>ecoli_acinetobacter_orthologs.xlsx</w:t>
+      </w:r>
+      <w:r>
+        <w:rPr>
+          <w:rFonts w:ascii="Arial" w:hAnsi="Arial" w:cs="Arial"/>
+          <w:sz w:val="20"/>
+          <w:szCs w:val="20"/>
+        </w:rPr>
+        <w:t xml:space="preserve"> – </w:t>
+      </w:r>
+      <w:r>
+        <w:rPr>
+          <w:rFonts w:ascii="Arial" w:hAnsi="Arial" w:cs="Arial"/>
+          <w:sz w:val="20"/>
+          <w:szCs w:val="20"/>
+        </w:rPr>
+        <w:t xml:space="preserve">this file contains the list of </w:t>
+      </w:r>
+      <w:r>
+        <w:rPr>
+          <w:rFonts w:ascii="Helvetica" w:hAnsi="Helvetica" w:cs="Arial"/>
+          <w:sz w:val="20"/>
+          <w:szCs w:val="20"/>
+        </w:rPr>
+        <w:t xml:space="preserve">orthologs between </w:t>
+      </w:r>
+      <w:r>
+        <w:rPr>
+          <w:rFonts w:ascii="Helvetica" w:hAnsi="Helvetica" w:cs="Arial"/>
+          <w:i/>
+          <w:sz w:val="20"/>
+          <w:szCs w:val="20"/>
+        </w:rPr>
+        <w:t xml:space="preserve">E. coli </w:t>
+      </w:r>
+      <w:r>
+        <w:rPr>
+          <w:rFonts w:ascii="Helvetica" w:hAnsi="Helvetica" w:cs="Arial"/>
+          <w:sz w:val="20"/>
+          <w:szCs w:val="20"/>
+        </w:rPr>
+        <w:t xml:space="preserve">and </w:t>
+      </w:r>
+      <w:r>
+        <w:rPr>
+          <w:rFonts w:ascii="Helvetica" w:hAnsi="Helvetica" w:cs="Arial"/>
+          <w:i/>
+          <w:sz w:val="20"/>
+          <w:szCs w:val="20"/>
+        </w:rPr>
+        <w:t>A. baumannii</w:t>
+      </w:r>
+      <w:r>
+        <w:rPr>
+          <w:rFonts w:ascii="Helvetica" w:hAnsi="Helvetica" w:cs="Arial"/>
+          <w:i/>
+          <w:sz w:val="20"/>
+          <w:szCs w:val="20"/>
+        </w:rPr>
+        <w:t>.</w:t>
+      </w:r>
+    </w:p>
+    <w:p>
+      <w:pPr>
+        <w:pStyle w:val="ListParagraph"/>
+        <w:numPr>
+          <w:ilvl w:val="0"/>
+          <w:numId w:val="8"/>
+        </w:numPr>
+        <w:spacing w:line="276" w:lineRule="auto"/>
+        <w:rPr>
+          <w:rFonts w:ascii="Helvetica" w:hAnsi="Helvetica" w:cs="Arial"/>
+          <w:i/>
+          <w:sz w:val="20"/>
+          <w:szCs w:val="20"/>
+        </w:rPr>
+      </w:pPr>
+      <w:r>
+        <w:rPr>
+          <w:rFonts w:ascii="Helvetica" w:hAnsi="Helvetica" w:cs="Arial"/>
+          <w:i/>
+          <w:iCs/>
+          <w:sz w:val="20"/>
+          <w:szCs w:val="20"/>
+        </w:rPr>
+        <w:t>identifiers_match.xlsx</w:t>
+      </w:r>
+      <w:r>
+        <w:rPr>
+          <w:rFonts w:ascii="Helvetica" w:hAnsi="Helvetica" w:cs="Arial"/>
+          <w:sz w:val="20"/>
+          <w:szCs w:val="20"/>
+        </w:rPr>
+        <w:t xml:space="preserve"> –</w:t>
+      </w:r>
+      <w:r>
+        <w:rPr>
+          <w:rFonts w:ascii="Helvetica" w:hAnsi="Helvetica" w:cs="Arial"/>
+          <w:sz w:val="20"/>
+          <w:szCs w:val="20"/>
+        </w:rPr>
+        <w:t xml:space="preserve"> </w:t>
+      </w:r>
+      <w:r>
+        <w:rPr>
+          <w:rFonts w:ascii="Helvetica" w:hAnsi="Helvetica" w:cs="Arial"/>
+          <w:sz w:val="20"/>
+          <w:szCs w:val="20"/>
+        </w:rPr>
+        <w:t>matches the drug identifiers used in the drug interaction data with the chemogenomic data.</w:t>
+      </w:r>
+    </w:p>
+    <w:p>
+      <w:pPr>
+        <w:pStyle w:val="ListParagraph"/>
+        <w:spacing w:line="276" w:lineRule="auto"/>
+        <w:ind w:left="360"/>
+        <w:rPr>
+          <w:rFonts w:ascii="Helvetica" w:hAnsi="Helvetica" w:cs="Arial"/>
+          <w:iCs/>
+          <w:sz w:val="20"/>
+          <w:szCs w:val="20"/>
+        </w:rPr>
+      </w:pPr>
+    </w:p>
+    <w:p>
+      <w:pPr>
+        <w:pStyle w:val="ListParagraph"/>
+        <w:spacing w:line="276" w:lineRule="auto"/>
+        <w:ind w:left="0"/>
+        <w:rPr>
+          <w:rFonts w:ascii="Arial" w:hAnsi="Arial" w:cs="Arial"/>
+          <w:b/>
+          <w:sz w:val="20"/>
+          <w:szCs w:val="20"/>
+        </w:rPr>
+      </w:pPr>
+      <w:r>
+        <w:rPr>
+          <w:rFonts w:ascii="Arial" w:hAnsi="Arial" w:cs="Arial"/>
+          <w:b/>
+          <w:sz w:val="20"/>
+          <w:szCs w:val="20"/>
+        </w:rPr>
+        <w:t>Code</w:t>
+      </w:r>
+      <w:r>
+        <w:rPr>
+          <w:rFonts w:ascii="Arial" w:hAnsi="Arial" w:cs="Arial"/>
+          <w:b/>
+          <w:sz w:val="20"/>
+          <w:szCs w:val="20"/>
+        </w:rPr>
+        <w:t xml:space="preserve"> description</w:t>
+      </w:r>
+      <w:r>
+        <w:rPr>
+          <w:rFonts w:ascii="Arial" w:hAnsi="Arial" w:cs="Arial"/>
+          <w:b/>
+          <w:sz w:val="20"/>
+          <w:szCs w:val="20"/>
+        </w:rPr>
+        <w:t>:</w:t>
+      </w:r>
+      <w:r>
+        <w:rPr>
+          <w:rFonts w:ascii="Arial" w:hAnsi="Arial" w:cs="Arial"/>
+          <w:b/>
+          <w:sz w:val="20"/>
+          <w:szCs w:val="20"/>
+        </w:rPr>
+        <w:t xml:space="preserve"> </w:t>
+      </w:r>
+    </w:p>
+    <w:p>
+      <w:pPr>
+        <w:pStyle w:val="ListParagraph"/>
+        <w:numPr>
+          <w:ilvl w:val="0"/>
+          <w:numId w:val="8"/>
+        </w:numPr>
+        <w:spacing w:line="276" w:lineRule="auto"/>
+        <w:rPr>
+          <w:rFonts w:ascii="Helvetica" w:hAnsi="Helvetica" w:cs="Arial"/>
+          <w:sz w:val="20"/>
+          <w:szCs w:val="20"/>
+        </w:rPr>
+      </w:pPr>
       <w:proofErr w:type="spellStart"/>
       <w:r>
         <w:rPr>
           <w:rFonts w:ascii="Helvetica" w:hAnsi="Helvetica" w:cs="Arial"/>
+          <w:i/>
+          <w:iCs/>
           <w:sz w:val="20"/>
           <w:szCs w:val="20"/>
         </w:rPr>
@@ -320,35 +1050,111 @@
       <w:r>
         <w:rPr>
           <w:rFonts w:ascii="Arial" w:hAnsi="Arial" w:cs="Arial"/>
-          <w:sz w:val="20"/>
-          <w:szCs w:val="20"/>
-        </w:rPr>
-        <w:t>_</w:t>
-      </w:r>
-      <w:r>
-        <w:rPr>
-          <w:rFonts w:ascii="Arial" w:hAnsi="Arial" w:cs="Arial"/>
-          <w:sz w:val="20"/>
-          <w:szCs w:val="20"/>
-        </w:rPr>
-        <w:t>tutorial</w:t>
-      </w:r>
-      <w:r>
-        <w:rPr>
-          <w:rFonts w:ascii="Arial" w:hAnsi="Arial" w:cs="Arial"/>
+          <w:i/>
+          <w:iCs/>
+          <w:sz w:val="20"/>
+          <w:szCs w:val="20"/>
+        </w:rPr>
+        <w:t>_tutorial.mlx</w:t>
+      </w:r>
+      <w:proofErr w:type="spellEnd"/>
+      <w:r>
+        <w:rPr>
+          <w:rFonts w:ascii="Arial" w:hAnsi="Arial" w:cs="Arial"/>
+          <w:sz w:val="20"/>
+          <w:szCs w:val="20"/>
+        </w:rPr>
+        <w:t xml:space="preserve"> – this file reproduces all the results in the manuscript</w:t>
+      </w:r>
+      <w:r>
+        <w:rPr>
+          <w:rFonts w:ascii="Arial" w:hAnsi="Arial" w:cs="Arial"/>
+          <w:sz w:val="20"/>
+          <w:szCs w:val="20"/>
+        </w:rPr>
+        <w:t>.</w:t>
+      </w:r>
+    </w:p>
+    <w:p>
+      <w:pPr>
+        <w:pStyle w:val="ListParagraph"/>
+        <w:numPr>
+          <w:ilvl w:val="1"/>
+          <w:numId w:val="8"/>
+        </w:numPr>
+        <w:spacing w:line="276" w:lineRule="auto"/>
+        <w:rPr>
+          <w:rFonts w:ascii="Helvetica" w:hAnsi="Helvetica" w:cs="Arial"/>
+          <w:sz w:val="20"/>
+          <w:szCs w:val="20"/>
+        </w:rPr>
+      </w:pPr>
+      <w:r>
+        <w:rPr>
+          <w:rFonts w:ascii="Helvetica" w:hAnsi="Helvetica" w:cs="Arial"/>
+          <w:sz w:val="20"/>
+          <w:szCs w:val="20"/>
+        </w:rPr>
+        <w:t>Also contains a new section on how to use the alternative RF function (MATLAB built-in)</w:t>
+      </w:r>
+    </w:p>
+    <w:p>
+      <w:pPr>
+        <w:pStyle w:val="ListParagraph"/>
+        <w:numPr>
+          <w:ilvl w:val="0"/>
+          <w:numId w:val="8"/>
+        </w:numPr>
+        <w:spacing w:line="276" w:lineRule="auto"/>
+        <w:rPr>
+          <w:rFonts w:ascii="Helvetica" w:hAnsi="Helvetica" w:cs="Arial"/>
+          <w:sz w:val="20"/>
+          <w:szCs w:val="20"/>
+        </w:rPr>
+      </w:pPr>
+      <w:r>
+        <w:rPr>
+          <w:rFonts w:ascii="Helvetica" w:hAnsi="Helvetica" w:cs="Arial"/>
+          <w:i/>
+          <w:iCs/>
+          <w:sz w:val="20"/>
+          <w:szCs w:val="20"/>
+        </w:rPr>
+        <w:t>process_chemgen_v2</w:t>
+      </w:r>
+      <w:r>
+        <w:rPr>
+          <w:rFonts w:ascii="Helvetica" w:hAnsi="Helvetica" w:cs="Arial"/>
+          <w:i/>
+          <w:iCs/>
           <w:sz w:val="20"/>
           <w:szCs w:val="20"/>
         </w:rPr>
         <w:t>.m</w:t>
       </w:r>
-      <w:proofErr w:type="spellEnd"/>
-      <w:r>
-        <w:rPr>
-          <w:rFonts w:ascii="Arial" w:hAnsi="Arial" w:cs="Arial"/>
-          <w:sz w:val="20"/>
-          <w:szCs w:val="20"/>
-        </w:rPr>
-        <w:t xml:space="preserve"> – this file reproduces all the results in the manuscript</w:t>
+      <w:r>
+        <w:rPr>
+          <w:rFonts w:ascii="Helvetica" w:hAnsi="Helvetica" w:cs="Arial"/>
+          <w:sz w:val="20"/>
+          <w:szCs w:val="20"/>
+        </w:rPr>
+        <w:t xml:space="preserve"> –</w:t>
+      </w:r>
+      <w:r>
+        <w:rPr>
+          <w:rFonts w:ascii="Helvetica" w:hAnsi="Helvetica" w:cs="Arial"/>
+          <w:sz w:val="20"/>
+          <w:szCs w:val="20"/>
+        </w:rPr>
+        <w:t xml:space="preserve"> </w:t>
+      </w:r>
+      <w:r>
+        <w:rPr>
+          <w:rFonts w:ascii="Helvetica" w:hAnsi="Helvetica" w:cs="Arial"/>
+          <w:sz w:val="20"/>
+          <w:szCs w:val="20"/>
+        </w:rPr>
+        <w:t xml:space="preserve">takes in the chemogenomic data and identifies significant interactions using the z-score threshold provided as input. </w:t>
       </w:r>
     </w:p>
     <w:p>
@@ -364,13 +1170,17 @@
         <w:spacing w:after="0" w:line="240" w:lineRule="auto"/>
         <w:rPr>
           <w:rFonts w:ascii="Arial" w:hAnsi="Arial" w:cs="Arial"/>
-          <w:sz w:val="20"/>
-          <w:szCs w:val="20"/>
-        </w:rPr>
-      </w:pPr>
-      <w:r>
-        <w:rPr>
-          <w:rFonts w:ascii="Helvetica" w:hAnsi="Helvetica" w:cs="Arial"/>
+          <w:color w:val="000000"/>
+          <w:sz w:val="20"/>
+          <w:szCs w:val="20"/>
+        </w:rPr>
+      </w:pPr>
+      <w:proofErr w:type="spellStart"/>
+      <w:r>
+        <w:rPr>
+          <w:rFonts w:ascii="Helvetica" w:hAnsi="Helvetica" w:cs="Arial"/>
+          <w:i/>
+          <w:iCs/>
           <w:sz w:val="20"/>
           <w:szCs w:val="20"/>
         </w:rPr>
@@ -378,53 +1188,192 @@
       </w:r>
       <w:r>
         <w:rPr>
-          <w:rFonts w:ascii="Helvetica" w:hAnsi="Helvetica" w:cs="Arial"/>
-          <w:sz w:val="20"/>
-          <w:szCs w:val="20"/>
-        </w:rPr>
-        <w:t>_supplementary_dataset.xlsx – the sheet ‘</w:t>
-      </w:r>
-      <w:r>
-        <w:rPr>
-          <w:rFonts w:ascii="Arial" w:hAnsi="Arial" w:cs="Arial"/>
-          <w:color w:val="A020F0"/>
-          <w:sz w:val="20"/>
-          <w:szCs w:val="20"/>
-        </w:rPr>
-        <w:t>tr</w:t>
-      </w:r>
-      <w:r>
-        <w:rPr>
-          <w:rFonts w:ascii="Arial" w:hAnsi="Arial" w:cs="Arial"/>
-          <w:color w:val="A020F0"/>
-          <w:sz w:val="20"/>
-          <w:szCs w:val="20"/>
-        </w:rPr>
-        <w:t xml:space="preserve">iplet predictions' </w:t>
-      </w:r>
-      <w:r>
-        <w:rPr>
-          <w:rFonts w:ascii="Helvetica" w:hAnsi="Helvetica" w:cs="Arial"/>
-          <w:sz w:val="20"/>
-          <w:szCs w:val="20"/>
-        </w:rPr>
-        <w:t>contains the experimental drug interaction validation data for 5</w:t>
-      </w:r>
-      <w:r>
-        <w:rPr>
-          <w:rFonts w:ascii="Helvetica" w:hAnsi="Helvetica" w:cs="Arial"/>
-          <w:sz w:val="20"/>
-          <w:szCs w:val="20"/>
-        </w:rPr>
-        <w:t>6</w:t>
-      </w:r>
-      <w:r>
-        <w:rPr>
-          <w:rFonts w:ascii="Helvetica" w:hAnsi="Helvetica" w:cs="Arial"/>
-          <w:sz w:val="20"/>
-          <w:szCs w:val="20"/>
-        </w:rPr>
-        <w:t xml:space="preserve"> three-way combinations</w:t>
+          <w:rFonts w:ascii="Arial" w:hAnsi="Arial" w:cs="Arial"/>
+          <w:i/>
+          <w:iCs/>
+          <w:color w:val="000000"/>
+          <w:sz w:val="20"/>
+          <w:szCs w:val="20"/>
+        </w:rPr>
+        <w:t>_train</w:t>
+      </w:r>
+      <w:r>
+        <w:rPr>
+          <w:rFonts w:ascii="Arial" w:hAnsi="Arial" w:cs="Arial"/>
+          <w:i/>
+          <w:iCs/>
+          <w:color w:val="000000"/>
+          <w:sz w:val="20"/>
+          <w:szCs w:val="20"/>
+        </w:rPr>
+        <w:t>.m</w:t>
+      </w:r>
+      <w:proofErr w:type="spellEnd"/>
+      <w:r>
+        <w:rPr>
+          <w:rFonts w:ascii="Arial" w:hAnsi="Arial" w:cs="Arial"/>
+          <w:color w:val="000000"/>
+          <w:sz w:val="20"/>
+          <w:szCs w:val="20"/>
+        </w:rPr>
+        <w:t xml:space="preserve"> – MAGENTA </w:t>
+      </w:r>
+      <w:r>
+        <w:rPr>
+          <w:rFonts w:ascii="Arial" w:hAnsi="Arial" w:cs="Arial"/>
+          <w:color w:val="000000"/>
+          <w:sz w:val="20"/>
+          <w:szCs w:val="20"/>
+        </w:rPr>
+        <w:t>takes in drug interaction scores</w:t>
+      </w:r>
+      <w:r>
+        <w:rPr>
+          <w:rFonts w:ascii="Arial" w:hAnsi="Arial" w:cs="Arial"/>
+          <w:color w:val="000000"/>
+          <w:sz w:val="20"/>
+          <w:szCs w:val="20"/>
+        </w:rPr>
+        <w:t xml:space="preserve"> </w:t>
+      </w:r>
+      <w:r>
+        <w:rPr>
+          <w:rFonts w:ascii="Arial" w:hAnsi="Arial" w:cs="Arial"/>
+          <w:color w:val="000000"/>
+          <w:sz w:val="20"/>
+          <w:szCs w:val="20"/>
+        </w:rPr>
+        <w:t>and chemogenomic data</w:t>
+      </w:r>
+      <w:r>
+        <w:rPr>
+          <w:rFonts w:ascii="Arial" w:hAnsi="Arial" w:cs="Arial"/>
+          <w:color w:val="000000"/>
+          <w:sz w:val="20"/>
+          <w:szCs w:val="20"/>
+        </w:rPr>
+        <w:t xml:space="preserve"> </w:t>
+      </w:r>
+      <w:r>
+        <w:rPr>
+          <w:rFonts w:ascii="Arial" w:hAnsi="Arial" w:cs="Arial"/>
+          <w:color w:val="000000"/>
+          <w:sz w:val="20"/>
+          <w:szCs w:val="20"/>
+        </w:rPr>
+        <w:t xml:space="preserve">to train the </w:t>
+      </w:r>
+      <w:r>
+        <w:rPr>
+          <w:rFonts w:ascii="Arial" w:hAnsi="Arial" w:cs="Arial"/>
+          <w:color w:val="000000"/>
+          <w:sz w:val="20"/>
+          <w:szCs w:val="20"/>
+        </w:rPr>
+        <w:t xml:space="preserve">random forest </w:t>
+      </w:r>
+      <w:r>
+        <w:rPr>
+          <w:rFonts w:ascii="Arial" w:hAnsi="Arial" w:cs="Arial"/>
+          <w:color w:val="000000"/>
+          <w:sz w:val="20"/>
+          <w:szCs w:val="20"/>
+        </w:rPr>
+        <w:t>model.</w:t>
+      </w:r>
+    </w:p>
+    <w:p>
+      <w:pPr>
+        <w:pStyle w:val="ListParagraph"/>
+        <w:numPr>
+          <w:ilvl w:val="1"/>
+          <w:numId w:val="8"/>
+        </w:numPr>
+        <w:autoSpaceDE w:val="0"/>
+        <w:autoSpaceDN w:val="0"/>
+        <w:adjustRightInd w:val="0"/>
+        <w:spacing w:after="0" w:line="240" w:lineRule="auto"/>
+        <w:rPr>
+          <w:rFonts w:ascii="Arial" w:hAnsi="Arial" w:cs="Arial"/>
+          <w:color w:val="000000"/>
+          <w:sz w:val="20"/>
+          <w:szCs w:val="20"/>
+        </w:rPr>
+      </w:pPr>
+      <w:r>
+        <w:rPr>
+          <w:rFonts w:ascii="Helvetica" w:hAnsi="Helvetica" w:cs="Arial"/>
+          <w:sz w:val="20"/>
+          <w:szCs w:val="20"/>
+          <w:u w:val="single"/>
+        </w:rPr>
+        <w:t>Note</w:t>
+      </w:r>
+      <w:r>
+        <w:rPr>
+          <w:rFonts w:ascii="Helvetica" w:hAnsi="Helvetica" w:cs="Arial"/>
+          <w:sz w:val="20"/>
+          <w:szCs w:val="20"/>
+        </w:rPr>
+        <w:t xml:space="preserve">: default ML method is set to </w:t>
+      </w:r>
+      <w:proofErr w:type="spellStart"/>
+      <w:r>
+        <w:rPr>
+          <w:rFonts w:ascii="Helvetica" w:hAnsi="Helvetica" w:cs="Arial"/>
+          <w:i/>
+          <w:iCs/>
+          <w:sz w:val="20"/>
+          <w:szCs w:val="20"/>
+        </w:rPr>
+        <w:t>fitrensemble</w:t>
+      </w:r>
+      <w:proofErr w:type="spellEnd"/>
+      <w:r>
+        <w:rPr>
+          <w:rFonts w:ascii="Helvetica" w:hAnsi="Helvetica" w:cs="Arial"/>
+          <w:sz w:val="20"/>
+          <w:szCs w:val="20"/>
+        </w:rPr>
+        <w:t xml:space="preserve"> (</w:t>
+      </w:r>
+      <w:proofErr w:type="spellStart"/>
+      <w:r>
+        <w:rPr>
+          <w:rFonts w:ascii="Helvetica" w:hAnsi="Helvetica" w:cs="Arial"/>
+          <w:sz w:val="20"/>
+          <w:szCs w:val="20"/>
+        </w:rPr>
+        <w:t>builti</w:t>
+      </w:r>
+      <w:proofErr w:type="spellEnd"/>
+      <w:r>
+        <w:rPr>
+          <w:rFonts w:ascii="Helvetica" w:hAnsi="Helvetica" w:cs="Arial"/>
+          <w:sz w:val="20"/>
+          <w:szCs w:val="20"/>
+        </w:rPr>
+        <w:t xml:space="preserve">-in MATLAB function). To replicate the results reported in the MAGENTA publication, set ML method to </w:t>
+      </w:r>
+      <w:proofErr w:type="spellStart"/>
+      <w:r>
+        <w:rPr>
+          <w:rFonts w:ascii="Helvetica" w:hAnsi="Helvetica" w:cs="Arial"/>
+          <w:i/>
+          <w:iCs/>
+          <w:sz w:val="20"/>
+          <w:szCs w:val="20"/>
+        </w:rPr>
+        <w:t>regRF</w:t>
+      </w:r>
+      <w:proofErr w:type="spellEnd"/>
+      <w:r>
+        <w:rPr>
+          <w:rFonts w:ascii="Helvetica" w:hAnsi="Helvetica" w:cs="Arial"/>
+          <w:sz w:val="20"/>
+          <w:szCs w:val="20"/>
+        </w:rPr>
+        <w:t xml:space="preserve"> (see tutorial).</w:t>
       </w:r>
     </w:p>
     <w:p>
@@ -440,13 +1389,17 @@
         <w:spacing w:after="0" w:line="240" w:lineRule="auto"/>
         <w:rPr>
           <w:rFonts w:ascii="Arial" w:hAnsi="Arial" w:cs="Arial"/>
-          <w:sz w:val="20"/>
-          <w:szCs w:val="20"/>
-        </w:rPr>
-      </w:pPr>
-      <w:r>
-        <w:rPr>
-          <w:rFonts w:ascii="Helvetica" w:hAnsi="Helvetica" w:cs="Arial"/>
+          <w:color w:val="000000"/>
+          <w:sz w:val="20"/>
+          <w:szCs w:val="20"/>
+        </w:rPr>
+      </w:pPr>
+      <w:proofErr w:type="spellStart"/>
+      <w:r>
+        <w:rPr>
+          <w:rFonts w:ascii="Helvetica" w:hAnsi="Helvetica" w:cs="Arial"/>
+          <w:i/>
+          <w:iCs/>
           <w:sz w:val="20"/>
           <w:szCs w:val="20"/>
         </w:rPr>
@@ -454,51 +1407,78 @@
       </w:r>
       <w:r>
         <w:rPr>
-          <w:rFonts w:ascii="Helvetica" w:hAnsi="Helvetica" w:cs="Arial"/>
-          <w:sz w:val="20"/>
-          <w:szCs w:val="20"/>
-        </w:rPr>
-        <w:t xml:space="preserve">_supplementary_dataset.xlsx – the sheet </w:t>
-      </w:r>
-      <w:r>
-        <w:rPr>
-          <w:rFonts w:ascii="Arial" w:hAnsi="Arial" w:cs="Arial"/>
-          <w:color w:val="A020F0"/>
-          <w:sz w:val="20"/>
-          <w:szCs w:val="20"/>
-        </w:rPr>
-        <w:t xml:space="preserve">'media predictions' </w:t>
-      </w:r>
-      <w:r>
-        <w:rPr>
-          <w:rFonts w:ascii="Helvetica" w:hAnsi="Helvetica" w:cs="Arial"/>
-          <w:sz w:val="20"/>
-          <w:szCs w:val="20"/>
-        </w:rPr>
-        <w:t xml:space="preserve">contains the experimental drug interaction training data for </w:t>
-      </w:r>
-      <w:r>
-        <w:rPr>
-          <w:rFonts w:ascii="Helvetica" w:hAnsi="Helvetica" w:cs="Arial"/>
-          <w:sz w:val="20"/>
-          <w:szCs w:val="20"/>
-        </w:rPr>
-        <w:t>MAGENTA</w:t>
-      </w:r>
-      <w:r>
-        <w:rPr>
-          <w:rFonts w:ascii="Helvetica" w:hAnsi="Helvetica" w:cs="Arial"/>
+          <w:rFonts w:ascii="Arial" w:hAnsi="Arial" w:cs="Arial"/>
+          <w:i/>
+          <w:iCs/>
+          <w:color w:val="000000"/>
+          <w:sz w:val="20"/>
+          <w:szCs w:val="20"/>
+        </w:rPr>
+        <w:t>_predict</w:t>
+      </w:r>
+      <w:r>
+        <w:rPr>
+          <w:rFonts w:ascii="Arial" w:hAnsi="Arial" w:cs="Arial"/>
+          <w:i/>
+          <w:iCs/>
+          <w:color w:val="000000"/>
+          <w:sz w:val="20"/>
+          <w:szCs w:val="20"/>
+        </w:rPr>
+        <w:t>.m</w:t>
+      </w:r>
+      <w:proofErr w:type="spellEnd"/>
+      <w:r>
+        <w:rPr>
+          <w:rFonts w:ascii="Arial" w:hAnsi="Arial" w:cs="Arial"/>
+          <w:color w:val="000000"/>
+          <w:sz w:val="20"/>
+          <w:szCs w:val="20"/>
+        </w:rPr>
+        <w:t xml:space="preserve"> – use t</w:t>
+      </w:r>
+      <w:r>
+        <w:rPr>
+          <w:rFonts w:ascii="Arial" w:hAnsi="Arial" w:cs="Arial"/>
+          <w:color w:val="000000"/>
+          <w:sz w:val="20"/>
+          <w:szCs w:val="20"/>
+        </w:rPr>
+        <w:t>he trained model</w:t>
+      </w:r>
+      <w:r>
+        <w:rPr>
+          <w:rFonts w:ascii="Arial" w:hAnsi="Arial" w:cs="Arial"/>
+          <w:color w:val="000000"/>
           <w:sz w:val="20"/>
           <w:szCs w:val="20"/>
         </w:rPr>
         <w:t xml:space="preserve"> </w:t>
+      </w:r>
+      <w:r>
+        <w:rPr>
+          <w:rFonts w:ascii="Arial" w:hAnsi="Arial" w:cs="Arial"/>
+          <w:color w:val="000000"/>
+          <w:sz w:val="20"/>
+          <w:szCs w:val="20"/>
+        </w:rPr>
+        <w:t>to predict new drug interactions</w:t>
+      </w:r>
+      <w:r>
+        <w:rPr>
+          <w:rFonts w:ascii="Arial" w:hAnsi="Arial" w:cs="Arial"/>
+          <w:color w:val="000000"/>
+          <w:sz w:val="20"/>
+          <w:szCs w:val="20"/>
+        </w:rPr>
+        <w:t xml:space="preserve"> based on chemogenomic data.</w:t>
       </w:r>
     </w:p>
     <w:p>
       <w:pPr>
         <w:pStyle w:val="ListParagraph"/>
         <w:numPr>
-          <w:ilvl w:val="0"/>
+          <w:ilvl w:val="1"/>
           <w:numId w:val="8"/>
         </w:numPr>
         <w:autoSpaceDE w:val="0"/>
@@ -507,664 +1487,85 @@
         <w:spacing w:after="0" w:line="240" w:lineRule="auto"/>
         <w:rPr>
           <w:rFonts w:ascii="Arial" w:hAnsi="Arial" w:cs="Arial"/>
-          <w:sz w:val="20"/>
-          <w:szCs w:val="20"/>
-        </w:rPr>
-      </w:pPr>
-      <w:r>
-        <w:rPr>
-          <w:rFonts w:ascii="Helvetica" w:hAnsi="Helvetica" w:cs="Arial"/>
-          <w:sz w:val="20"/>
-          <w:szCs w:val="20"/>
-        </w:rPr>
-        <w:t>MAGENTA</w:t>
-      </w:r>
-      <w:r>
-        <w:rPr>
-          <w:rFonts w:ascii="Helvetica" w:hAnsi="Helvetica" w:cs="Arial"/>
-          <w:sz w:val="20"/>
-          <w:szCs w:val="20"/>
-        </w:rPr>
-        <w:t xml:space="preserve">_supplementary_dataset.xlsx – the sheet </w:t>
-      </w:r>
-      <w:r>
-        <w:rPr>
-          <w:rFonts w:ascii="Arial" w:hAnsi="Arial" w:cs="Arial"/>
-          <w:color w:val="A020F0"/>
-          <w:sz w:val="20"/>
-          <w:szCs w:val="20"/>
-        </w:rPr>
-        <w:t>'media predictions test'</w:t>
-      </w:r>
-      <w:r>
-        <w:rPr>
-          <w:rFonts w:ascii="Arial" w:hAnsi="Arial" w:cs="Arial"/>
-          <w:color w:val="A020F0"/>
-          <w:sz w:val="20"/>
-          <w:szCs w:val="20"/>
-        </w:rPr>
-        <w:t xml:space="preserve"> </w:t>
-      </w:r>
-      <w:r>
-        <w:rPr>
-          <w:rFonts w:ascii="Helvetica" w:hAnsi="Helvetica" w:cs="Arial"/>
-          <w:sz w:val="20"/>
-          <w:szCs w:val="20"/>
-        </w:rPr>
-        <w:t xml:space="preserve">contains the experimental drug interaction validation data for 55 </w:t>
-      </w:r>
-      <w:r>
-        <w:rPr>
-          <w:rFonts w:ascii="Helvetica" w:hAnsi="Helvetica" w:cs="Arial"/>
-          <w:sz w:val="20"/>
-          <w:szCs w:val="20"/>
-        </w:rPr>
-        <w:t>two</w:t>
-      </w:r>
-      <w:r>
-        <w:rPr>
-          <w:rFonts w:ascii="Helvetica" w:hAnsi="Helvetica" w:cs="Arial"/>
-          <w:sz w:val="20"/>
-          <w:szCs w:val="20"/>
-        </w:rPr>
-        <w:t>-way combinations</w:t>
-      </w:r>
-      <w:r>
-        <w:rPr>
-          <w:rFonts w:ascii="Helvetica" w:hAnsi="Helvetica" w:cs="Arial"/>
-          <w:sz w:val="20"/>
-          <w:szCs w:val="20"/>
-        </w:rPr>
-        <w:t xml:space="preserve"> measured in glycerol media</w:t>
-      </w:r>
-    </w:p>
-    <w:p>
-      <w:pPr>
-        <w:pStyle w:val="ListParagraph"/>
-        <w:numPr>
-          <w:ilvl w:val="0"/>
-          <w:numId w:val="8"/>
-        </w:numPr>
-        <w:autoSpaceDE w:val="0"/>
-        <w:autoSpaceDN w:val="0"/>
-        <w:adjustRightInd w:val="0"/>
-        <w:spacing w:after="0" w:line="240" w:lineRule="auto"/>
-        <w:rPr>
-          <w:rFonts w:ascii="Arial" w:hAnsi="Arial" w:cs="Arial"/>
-          <w:sz w:val="20"/>
-          <w:szCs w:val="20"/>
-        </w:rPr>
-      </w:pPr>
-      <w:r>
-        <w:rPr>
-          <w:rFonts w:ascii="Helvetica" w:hAnsi="Helvetica" w:cs="Arial"/>
-          <w:sz w:val="20"/>
-          <w:szCs w:val="20"/>
-        </w:rPr>
-        <w:t>MAGENTA</w:t>
-      </w:r>
-      <w:r>
-        <w:rPr>
-          <w:rFonts w:ascii="Helvetica" w:hAnsi="Helvetica" w:cs="Arial"/>
-          <w:sz w:val="20"/>
-          <w:szCs w:val="20"/>
-        </w:rPr>
-        <w:t xml:space="preserve">_supplementary_dataset.xlsx – the sheet </w:t>
-      </w:r>
-      <w:r>
-        <w:rPr>
-          <w:rFonts w:ascii="Arial" w:hAnsi="Arial" w:cs="Arial"/>
-          <w:color w:val="A020F0"/>
-          <w:sz w:val="20"/>
-          <w:szCs w:val="20"/>
-        </w:rPr>
-        <w:t>'</w:t>
+          <w:color w:val="000000"/>
+          <w:sz w:val="20"/>
+          <w:szCs w:val="20"/>
+        </w:rPr>
+      </w:pPr>
+      <w:r>
+        <w:rPr>
+          <w:rFonts w:ascii="Helvetica" w:hAnsi="Helvetica" w:cs="Arial"/>
+          <w:sz w:val="20"/>
+          <w:szCs w:val="20"/>
+          <w:u w:val="single"/>
+        </w:rPr>
+        <w:t>Note</w:t>
+      </w:r>
+      <w:r>
+        <w:rPr>
+          <w:rFonts w:ascii="Helvetica" w:hAnsi="Helvetica" w:cs="Arial"/>
+          <w:sz w:val="20"/>
+          <w:szCs w:val="20"/>
+        </w:rPr>
+        <w:t xml:space="preserve">: default ML method is set to </w:t>
       </w:r>
       <w:proofErr w:type="spellStart"/>
       <w:r>
         <w:rPr>
-          <w:rFonts w:ascii="Arial" w:hAnsi="Arial" w:cs="Arial"/>
-          <w:color w:val="A020F0"/>
-          <w:sz w:val="20"/>
-          <w:szCs w:val="20"/>
-        </w:rPr>
-        <w:t>acinetobacter</w:t>
+          <w:rFonts w:ascii="Helvetica" w:hAnsi="Helvetica" w:cs="Arial"/>
+          <w:i/>
+          <w:iCs/>
+          <w:sz w:val="20"/>
+          <w:szCs w:val="20"/>
+        </w:rPr>
+        <w:t>fitrensemble</w:t>
       </w:r>
       <w:proofErr w:type="spellEnd"/>
       <w:r>
         <w:rPr>
-          <w:rFonts w:ascii="Arial" w:hAnsi="Arial" w:cs="Arial"/>
-          <w:color w:val="A020F0"/>
-          <w:sz w:val="20"/>
-          <w:szCs w:val="20"/>
-        </w:rPr>
-        <w:t>'</w:t>
-      </w:r>
-      <w:r>
-        <w:rPr>
-          <w:rFonts w:ascii="Arial" w:hAnsi="Arial" w:cs="Arial"/>
-          <w:color w:val="A020F0"/>
-          <w:sz w:val="20"/>
-          <w:szCs w:val="20"/>
-        </w:rPr>
-        <w:t xml:space="preserve"> </w:t>
-      </w:r>
-      <w:r>
-        <w:rPr>
-          <w:rFonts w:ascii="Helvetica" w:hAnsi="Helvetica" w:cs="Arial"/>
-          <w:sz w:val="20"/>
-          <w:szCs w:val="20"/>
-        </w:rPr>
-        <w:t xml:space="preserve">contains the experimental drug interaction validation data for </w:t>
-      </w:r>
-      <w:r>
-        <w:rPr>
-          <w:rFonts w:ascii="Helvetica" w:hAnsi="Helvetica" w:cs="Arial"/>
-          <w:sz w:val="20"/>
-          <w:szCs w:val="20"/>
-        </w:rPr>
-        <w:t>1</w:t>
-      </w:r>
-      <w:r>
-        <w:rPr>
-          <w:rFonts w:ascii="Helvetica" w:hAnsi="Helvetica" w:cs="Arial"/>
-          <w:sz w:val="20"/>
-          <w:szCs w:val="20"/>
-        </w:rPr>
-        <w:t xml:space="preserve">5 </w:t>
-      </w:r>
-      <w:r>
-        <w:rPr>
-          <w:rFonts w:ascii="Helvetica" w:hAnsi="Helvetica" w:cs="Arial"/>
-          <w:sz w:val="20"/>
-          <w:szCs w:val="20"/>
-        </w:rPr>
-        <w:t>two</w:t>
-      </w:r>
-      <w:r>
-        <w:rPr>
-          <w:rFonts w:ascii="Helvetica" w:hAnsi="Helvetica" w:cs="Arial"/>
-          <w:sz w:val="20"/>
-          <w:szCs w:val="20"/>
-        </w:rPr>
-        <w:t>-way combinations</w:t>
-      </w:r>
-      <w:r>
-        <w:rPr>
-          <w:rFonts w:ascii="Helvetica" w:hAnsi="Helvetica" w:cs="Arial"/>
-          <w:sz w:val="20"/>
-          <w:szCs w:val="20"/>
-        </w:rPr>
-        <w:t xml:space="preserve"> in three conditions – LB, glucose and glycerol for</w:t>
-      </w:r>
+          <w:rFonts w:ascii="Helvetica" w:hAnsi="Helvetica" w:cs="Arial"/>
+          <w:sz w:val="20"/>
+          <w:szCs w:val="20"/>
+        </w:rPr>
+        <w:t xml:space="preserve"> (</w:t>
+      </w:r>
+      <w:proofErr w:type="spellStart"/>
+      <w:r>
+        <w:rPr>
+          <w:rFonts w:ascii="Helvetica" w:hAnsi="Helvetica" w:cs="Arial"/>
+          <w:sz w:val="20"/>
+          <w:szCs w:val="20"/>
+        </w:rPr>
+        <w:t>builti</w:t>
+      </w:r>
+      <w:proofErr w:type="spellEnd"/>
+      <w:r>
+        <w:rPr>
+          <w:rFonts w:ascii="Helvetica" w:hAnsi="Helvetica" w:cs="Arial"/>
+          <w:sz w:val="20"/>
+          <w:szCs w:val="20"/>
+        </w:rPr>
+        <w:t xml:space="preserve">-in MATLAB function). To replicate the results reported in the MAGENTA publication, set ML method to </w:t>
+      </w:r>
+      <w:proofErr w:type="spellStart"/>
       <w:r>
         <w:rPr>
           <w:rFonts w:ascii="Helvetica" w:hAnsi="Helvetica" w:cs="Arial"/>
           <w:i/>
-          <w:sz w:val="20"/>
-          <w:szCs w:val="20"/>
-        </w:rPr>
-        <w:t xml:space="preserve"> A. </w:t>
-      </w:r>
-      <w:proofErr w:type="spellStart"/>
-      <w:r>
-        <w:rPr>
-          <w:rFonts w:ascii="Helvetica" w:hAnsi="Helvetica" w:cs="Arial"/>
-          <w:i/>
-          <w:sz w:val="20"/>
-          <w:szCs w:val="20"/>
-        </w:rPr>
-        <w:t>baumannii</w:t>
+          <w:iCs/>
+          <w:sz w:val="20"/>
+          <w:szCs w:val="20"/>
+        </w:rPr>
+        <w:t>regRF</w:t>
       </w:r>
       <w:proofErr w:type="spellEnd"/>
-    </w:p>
-    <w:p>
-      <w:pPr>
-        <w:pStyle w:val="ListParagraph"/>
-        <w:numPr>
-          <w:ilvl w:val="0"/>
-          <w:numId w:val="8"/>
-        </w:numPr>
-        <w:spacing w:line="276" w:lineRule="auto"/>
-        <w:rPr>
-          <w:rFonts w:ascii="Helvetica" w:hAnsi="Helvetica" w:cs="Arial"/>
-          <w:sz w:val="20"/>
-          <w:szCs w:val="20"/>
-        </w:rPr>
-      </w:pPr>
-      <w:r>
-        <w:rPr>
-          <w:rFonts w:ascii="Helvetica" w:hAnsi="Helvetica" w:cs="Arial"/>
-          <w:sz w:val="20"/>
-          <w:szCs w:val="20"/>
-        </w:rPr>
-        <w:t>ecoli_phenotype_data_cell.xlsx – has the chemogenomic data taken from the supplementary information of Nichols et al, 2011.</w:t>
-      </w:r>
-    </w:p>
-    <w:p>
-      <w:pPr>
-        <w:pStyle w:val="ListParagraph"/>
-        <w:numPr>
-          <w:ilvl w:val="0"/>
-          <w:numId w:val="8"/>
-        </w:numPr>
-        <w:spacing w:line="276" w:lineRule="auto"/>
-        <w:rPr>
-          <w:rFonts w:ascii="Helvetica" w:hAnsi="Helvetica" w:cs="Arial"/>
-          <w:sz w:val="20"/>
-          <w:szCs w:val="20"/>
-        </w:rPr>
-      </w:pPr>
-      <w:r>
-        <w:rPr>
-          <w:rFonts w:ascii="Helvetica" w:hAnsi="Helvetica" w:cs="Arial"/>
-          <w:sz w:val="20"/>
-          <w:szCs w:val="20"/>
-        </w:rPr>
-        <w:t xml:space="preserve">process_chemgen_v2 –This function </w:t>
-      </w:r>
-      <w:r>
-        <w:rPr>
-          <w:rFonts w:ascii="Helvetica" w:hAnsi="Helvetica" w:cs="Arial"/>
-          <w:sz w:val="20"/>
-          <w:szCs w:val="20"/>
-        </w:rPr>
-        <w:t xml:space="preserve">takes in </w:t>
-      </w:r>
-      <w:r>
-        <w:rPr>
-          <w:rFonts w:ascii="Helvetica" w:hAnsi="Helvetica" w:cs="Arial"/>
-          <w:sz w:val="20"/>
-          <w:szCs w:val="20"/>
-        </w:rPr>
-        <w:t>the chemo-genomics data and ident</w:t>
-      </w:r>
-      <w:r>
-        <w:rPr>
-          <w:rFonts w:ascii="Helvetica" w:hAnsi="Helvetica" w:cs="Arial"/>
-          <w:sz w:val="20"/>
-          <w:szCs w:val="20"/>
-        </w:rPr>
-        <w:t xml:space="preserve">ifies significant interactions </w:t>
-      </w:r>
-      <w:r>
-        <w:rPr>
-          <w:rFonts w:ascii="Helvetica" w:hAnsi="Helvetica" w:cs="Arial"/>
-          <w:sz w:val="20"/>
-          <w:szCs w:val="20"/>
-        </w:rPr>
-        <w:t xml:space="preserve">using the z-score threshold provided as input. </w:t>
-      </w:r>
-    </w:p>
-    <w:p>
-      <w:pPr>
-        <w:pStyle w:val="ListParagraph"/>
-        <w:numPr>
-          <w:ilvl w:val="0"/>
-          <w:numId w:val="8"/>
-        </w:numPr>
-        <w:spacing w:line="276" w:lineRule="auto"/>
-        <w:rPr>
-          <w:rFonts w:ascii="Helvetica" w:hAnsi="Helvetica" w:cs="Arial"/>
-          <w:sz w:val="20"/>
-          <w:szCs w:val="20"/>
-        </w:rPr>
-      </w:pPr>
-      <w:r>
-        <w:rPr>
-          <w:rFonts w:ascii="Arial" w:hAnsi="Arial" w:cs="Arial"/>
-          <w:color w:val="A020F0"/>
-          <w:sz w:val="20"/>
-          <w:szCs w:val="20"/>
-        </w:rPr>
-        <w:t>'ecoli_fulldata_MSB_2016.xlsx'</w:t>
-      </w:r>
-      <w:r>
-        <w:rPr>
-          <w:rFonts w:ascii="Arial" w:hAnsi="Arial" w:cs="Arial"/>
-          <w:color w:val="A020F0"/>
-          <w:sz w:val="20"/>
-          <w:szCs w:val="20"/>
-        </w:rPr>
-        <w:t xml:space="preserve"> </w:t>
-      </w:r>
-      <w:r>
-        <w:rPr>
-          <w:rFonts w:ascii="Helvetica" w:hAnsi="Helvetica" w:cs="Arial"/>
-          <w:sz w:val="20"/>
-          <w:szCs w:val="20"/>
-        </w:rPr>
-        <w:t>– has the</w:t>
-      </w:r>
-      <w:r>
-        <w:rPr>
-          <w:rFonts w:ascii="Helvetica" w:hAnsi="Helvetica" w:cs="Arial"/>
-          <w:sz w:val="20"/>
-          <w:szCs w:val="20"/>
-        </w:rPr>
-        <w:t xml:space="preserve"> </w:t>
-      </w:r>
-      <w:r>
-        <w:rPr>
-          <w:rFonts w:ascii="Helvetica" w:hAnsi="Helvetica" w:cs="Arial"/>
-          <w:sz w:val="20"/>
-          <w:szCs w:val="20"/>
-        </w:rPr>
-        <w:t>drug interaction</w:t>
-      </w:r>
-      <w:r>
-        <w:rPr>
-          <w:rFonts w:ascii="Helvetica" w:hAnsi="Helvetica" w:cs="Arial"/>
-          <w:sz w:val="20"/>
-          <w:szCs w:val="20"/>
-        </w:rPr>
-        <w:t xml:space="preserve"> data taken from</w:t>
-      </w:r>
-      <w:r>
-        <w:rPr>
-          <w:rFonts w:ascii="Helvetica" w:hAnsi="Helvetica" w:cs="Arial"/>
-          <w:sz w:val="20"/>
-          <w:szCs w:val="20"/>
-        </w:rPr>
-        <w:t xml:space="preserve"> Chandrasekaran et al, 2016</w:t>
-      </w:r>
-      <w:r>
-        <w:rPr>
-          <w:rFonts w:ascii="Helvetica" w:hAnsi="Helvetica" w:cs="Arial"/>
-          <w:sz w:val="20"/>
-          <w:szCs w:val="20"/>
-        </w:rPr>
-        <w:t>.</w:t>
-      </w:r>
-      <w:r>
-        <w:rPr>
-          <w:rFonts w:ascii="Helvetica" w:hAnsi="Helvetica" w:cs="Arial"/>
-          <w:sz w:val="20"/>
-          <w:szCs w:val="20"/>
-        </w:rPr>
-        <w:t xml:space="preserve"> It contains 171 pairwise combinations of 19 drugs. This data will be used for training </w:t>
-      </w:r>
-      <w:r>
-        <w:rPr>
-          <w:rFonts w:ascii="Helvetica" w:hAnsi="Helvetica" w:cs="Arial"/>
-          <w:sz w:val="20"/>
-          <w:szCs w:val="20"/>
-        </w:rPr>
-        <w:t>MAGENTA</w:t>
-      </w:r>
-    </w:p>
-    <w:p>
-      <w:pPr>
-        <w:pStyle w:val="ListParagraph"/>
-        <w:numPr>
-          <w:ilvl w:val="0"/>
-          <w:numId w:val="8"/>
-        </w:numPr>
-        <w:autoSpaceDE w:val="0"/>
-        <w:autoSpaceDN w:val="0"/>
-        <w:adjustRightInd w:val="0"/>
-        <w:spacing w:after="0" w:line="240" w:lineRule="auto"/>
-        <w:rPr>
-          <w:rFonts w:ascii="Arial" w:hAnsi="Arial" w:cs="Arial"/>
-          <w:color w:val="000000"/>
-          <w:sz w:val="20"/>
-          <w:szCs w:val="20"/>
-        </w:rPr>
-      </w:pPr>
-      <w:proofErr w:type="spellStart"/>
-      <w:r>
-        <w:rPr>
-          <w:rFonts w:ascii="Helvetica" w:hAnsi="Helvetica" w:cs="Arial"/>
-          <w:sz w:val="20"/>
-          <w:szCs w:val="20"/>
-        </w:rPr>
-        <w:t>MAGENTA</w:t>
-      </w:r>
-      <w:r>
-        <w:rPr>
-          <w:rFonts w:ascii="Arial" w:hAnsi="Arial" w:cs="Arial"/>
-          <w:color w:val="000000"/>
-          <w:sz w:val="20"/>
-          <w:szCs w:val="20"/>
-        </w:rPr>
-        <w:t>_train</w:t>
-      </w:r>
-      <w:proofErr w:type="spellEnd"/>
-      <w:r>
-        <w:rPr>
-          <w:rFonts w:ascii="Arial" w:hAnsi="Arial" w:cs="Arial"/>
-          <w:color w:val="000000"/>
-          <w:sz w:val="20"/>
-          <w:szCs w:val="20"/>
-        </w:rPr>
-        <w:t xml:space="preserve"> - </w:t>
-      </w:r>
-      <w:r>
-        <w:rPr>
-          <w:rFonts w:ascii="Arial" w:hAnsi="Arial" w:cs="Arial"/>
-          <w:color w:val="000000"/>
-          <w:sz w:val="20"/>
-          <w:szCs w:val="20"/>
-        </w:rPr>
-        <w:t>MAGENTA</w:t>
-      </w:r>
-      <w:r>
-        <w:rPr>
-          <w:rFonts w:ascii="Arial" w:hAnsi="Arial" w:cs="Arial"/>
-          <w:color w:val="000000"/>
-          <w:sz w:val="20"/>
-          <w:szCs w:val="20"/>
-        </w:rPr>
-        <w:t xml:space="preserve"> takes in drug interaction scores</w:t>
-      </w:r>
-      <w:r>
-        <w:rPr>
-          <w:rFonts w:ascii="Arial" w:hAnsi="Arial" w:cs="Arial"/>
-          <w:color w:val="000000"/>
-          <w:sz w:val="20"/>
-          <w:szCs w:val="20"/>
-        </w:rPr>
-        <w:t xml:space="preserve"> </w:t>
-      </w:r>
-      <w:r>
-        <w:rPr>
-          <w:rFonts w:ascii="Arial" w:hAnsi="Arial" w:cs="Arial"/>
-          <w:color w:val="000000"/>
-          <w:sz w:val="20"/>
-          <w:szCs w:val="20"/>
-        </w:rPr>
-        <w:t>and chemogenomic data</w:t>
-      </w:r>
-      <w:r>
-        <w:rPr>
-          <w:rFonts w:ascii="Arial" w:hAnsi="Arial" w:cs="Arial"/>
-          <w:color w:val="000000"/>
-          <w:sz w:val="20"/>
-          <w:szCs w:val="20"/>
-        </w:rPr>
-        <w:t xml:space="preserve"> </w:t>
-      </w:r>
-      <w:r>
-        <w:rPr>
-          <w:rFonts w:ascii="Arial" w:hAnsi="Arial" w:cs="Arial"/>
-          <w:color w:val="000000"/>
-          <w:sz w:val="20"/>
-          <w:szCs w:val="20"/>
-        </w:rPr>
-        <w:t xml:space="preserve">to train the </w:t>
-      </w:r>
-      <w:r>
-        <w:rPr>
-          <w:rFonts w:ascii="Arial" w:hAnsi="Arial" w:cs="Arial"/>
-          <w:color w:val="000000"/>
-          <w:sz w:val="20"/>
-          <w:szCs w:val="20"/>
-        </w:rPr>
-        <w:t xml:space="preserve">random forest </w:t>
-      </w:r>
-      <w:r>
-        <w:rPr>
-          <w:rFonts w:ascii="Arial" w:hAnsi="Arial" w:cs="Arial"/>
-          <w:color w:val="000000"/>
-          <w:sz w:val="20"/>
-          <w:szCs w:val="20"/>
-        </w:rPr>
-        <w:t>model. The trained model</w:t>
-      </w:r>
-      <w:r>
-        <w:rPr>
-          <w:rFonts w:ascii="Arial" w:hAnsi="Arial" w:cs="Arial"/>
-          <w:color w:val="000000"/>
-          <w:sz w:val="20"/>
-          <w:szCs w:val="20"/>
-        </w:rPr>
-        <w:t xml:space="preserve"> </w:t>
-      </w:r>
-      <w:r>
-        <w:rPr>
-          <w:rFonts w:ascii="Arial" w:hAnsi="Arial" w:cs="Arial"/>
-          <w:color w:val="000000"/>
-          <w:sz w:val="20"/>
-          <w:szCs w:val="20"/>
-        </w:rPr>
-        <w:t>can be used to predict new drug interactions</w:t>
-      </w:r>
-      <w:r>
-        <w:rPr>
-          <w:rFonts w:ascii="Arial" w:hAnsi="Arial" w:cs="Arial"/>
-          <w:color w:val="000000"/>
-          <w:sz w:val="20"/>
-          <w:szCs w:val="20"/>
-        </w:rPr>
-        <w:t xml:space="preserve"> using the function </w:t>
-      </w:r>
-      <w:r>
-        <w:rPr>
-          <w:rFonts w:ascii="Helvetica" w:hAnsi="Helvetica" w:cs="Arial"/>
-          <w:sz w:val="20"/>
-          <w:szCs w:val="20"/>
-        </w:rPr>
-        <w:t>MAGENTA</w:t>
-      </w:r>
-      <w:bookmarkStart w:id="0" w:name="_GoBack"/>
-      <w:bookmarkEnd w:id="0"/>
-      <w:r>
-        <w:rPr>
-          <w:rFonts w:ascii="Arial" w:hAnsi="Arial" w:cs="Arial"/>
-          <w:color w:val="000000"/>
-          <w:sz w:val="20"/>
-          <w:szCs w:val="20"/>
-        </w:rPr>
-        <w:t>_predict</w:t>
-      </w:r>
-      <w:r>
-        <w:rPr>
-          <w:rFonts w:ascii="Arial" w:hAnsi="Arial" w:cs="Arial"/>
-          <w:color w:val="000000"/>
-          <w:sz w:val="20"/>
-          <w:szCs w:val="20"/>
-        </w:rPr>
-        <w:t xml:space="preserve">.  </w:t>
-      </w:r>
-    </w:p>
-    <w:p>
-      <w:pPr>
-        <w:pStyle w:val="ListParagraph"/>
-        <w:numPr>
-          <w:ilvl w:val="0"/>
-          <w:numId w:val="8"/>
-        </w:numPr>
-        <w:spacing w:line="276" w:lineRule="auto"/>
-        <w:rPr>
-          <w:rFonts w:ascii="Helvetica" w:hAnsi="Helvetica" w:cs="Arial"/>
-          <w:i/>
-          <w:sz w:val="20"/>
-          <w:szCs w:val="20"/>
-        </w:rPr>
-      </w:pPr>
-      <w:r>
-        <w:rPr>
-          <w:rFonts w:ascii="Arial" w:hAnsi="Arial" w:cs="Arial"/>
-          <w:color w:val="A020F0"/>
-          <w:sz w:val="20"/>
-          <w:szCs w:val="20"/>
-        </w:rPr>
-        <w:t>ecoli_acinetobacter_orthologs.xlsx</w:t>
-      </w:r>
-      <w:r>
-        <w:rPr>
-          <w:rFonts w:ascii="Arial" w:hAnsi="Arial" w:cs="Arial"/>
-          <w:color w:val="A020F0"/>
-          <w:sz w:val="20"/>
-          <w:szCs w:val="20"/>
-        </w:rPr>
-        <w:t xml:space="preserve"> </w:t>
-      </w:r>
-      <w:r>
-        <w:rPr>
-          <w:rFonts w:ascii="Arial" w:hAnsi="Arial" w:cs="Arial"/>
-          <w:sz w:val="20"/>
-          <w:szCs w:val="20"/>
-        </w:rPr>
-        <w:t xml:space="preserve">– this file contains the list of </w:t>
-      </w:r>
-      <w:r>
-        <w:rPr>
-          <w:rFonts w:ascii="Helvetica" w:hAnsi="Helvetica" w:cs="Arial"/>
-          <w:sz w:val="20"/>
-          <w:szCs w:val="20"/>
-        </w:rPr>
-        <w:t xml:space="preserve">orthologs between </w:t>
-      </w:r>
-      <w:r>
-        <w:rPr>
-          <w:rFonts w:ascii="Helvetica" w:hAnsi="Helvetica" w:cs="Arial"/>
-          <w:i/>
-          <w:sz w:val="20"/>
-          <w:szCs w:val="20"/>
-        </w:rPr>
-        <w:t xml:space="preserve">E. coli </w:t>
-      </w:r>
-      <w:r>
-        <w:rPr>
-          <w:rFonts w:ascii="Helvetica" w:hAnsi="Helvetica" w:cs="Arial"/>
-          <w:sz w:val="20"/>
-          <w:szCs w:val="20"/>
-        </w:rPr>
-        <w:t xml:space="preserve">and </w:t>
-      </w:r>
-      <w:r>
-        <w:rPr>
-          <w:rFonts w:ascii="Helvetica" w:hAnsi="Helvetica" w:cs="Arial"/>
-          <w:i/>
-          <w:sz w:val="20"/>
-          <w:szCs w:val="20"/>
-        </w:rPr>
-        <w:t>A. baumannii</w:t>
-      </w:r>
-    </w:p>
-    <w:p>
-      <w:pPr>
-        <w:pStyle w:val="ListParagraph"/>
-        <w:numPr>
-          <w:ilvl w:val="0"/>
-          <w:numId w:val="8"/>
-        </w:numPr>
-        <w:spacing w:line="276" w:lineRule="auto"/>
-        <w:rPr>
-          <w:rFonts w:ascii="Helvetica" w:hAnsi="Helvetica" w:cs="Arial"/>
-          <w:i/>
-          <w:sz w:val="20"/>
-          <w:szCs w:val="20"/>
-        </w:rPr>
-      </w:pPr>
-      <w:r>
-        <w:rPr>
-          <w:rFonts w:ascii="Helvetica" w:hAnsi="Helvetica" w:cs="Arial"/>
-          <w:sz w:val="20"/>
-          <w:szCs w:val="20"/>
-        </w:rPr>
-        <w:t>identifiers_match.xlsx – It matches the drug identifiers used in the drug interaction data with the chemogenomic data.</w:t>
+      <w:r>
+        <w:rPr>
+          <w:rFonts w:ascii="Helvetica" w:hAnsi="Helvetica" w:cs="Arial"/>
+          <w:sz w:val="20"/>
+          <w:szCs w:val="20"/>
+        </w:rPr>
+        <w:t xml:space="preserve"> (see tutorial). </w:t>
       </w:r>
     </w:p>
     <w:p>
@@ -1191,7 +1592,7 @@
 </file>
 
 <file path=word/numbering.xml><?xml version="1.0" encoding="utf-8"?>
-<w:numbering xmlns:wpc="http://schemas.microsoft.com/office/word/2010/wordprocessingCanvas" xmlns:cx="http://schemas.microsoft.com/office/drawing/2014/chartex" xmlns:cx1="http://schemas.microsoft.com/office/drawing/2015/9/8/chartex" xmlns:cx2="http://schemas.microsoft.com/office/drawing/2015/10/21/chartex" xmlns:cx3="http://schemas.microsoft.com/office/drawing/2016/5/9/chartex" xmlns:cx4="http://schemas.microsoft.com/office/drawing/2016/5/10/chartex" xmlns:cx5="http://schemas.microsoft.com/office/drawing/2016/5/11/chartex" xmlns:cx6="http://schemas.microsoft.com/office/drawing/2016/5/12/chartex" xmlns:cx7="http://schemas.microsoft.com/office/drawing/2016/5/13/chartex" xmlns:cx8="http://schemas.microsoft.com/office/drawing/2016/5/14/chartex" xmlns:mc="http://schemas.openxmlformats.org/markup-compatibility/2006" xmlns:aink="http://schemas.microsoft.com/office/drawing/2016/ink" xmlns:am3d="http://schemas.microsoft.com/office/drawing/2017/model3d" xmlns:o="urn:schemas-microsoft-com:office:office" xmlns:r="http://schemas.openxmlformats.org/officeDocument/2006/relationships" xmlns:m="http://schemas.openxmlformats.org/officeDocument/2006/math" xmlns:v="urn:schemas-microsoft-com:vml" xmlns:wp14="http://schemas.microsoft.com/office/word/2010/wordprocessingDrawing" xmlns:wp="http://schemas.openxmlformats.org/drawingml/2006/wordprocessingDrawing" xmlns:w10="urn:schemas-microsoft-com:office:word" xmlns:w="http://schemas.openxmlformats.org/wordprocessingml/2006/main" xmlns:w14="http://schemas.microsoft.com/office/word/2010/wordml" xmlns:w15="http://schemas.microsoft.com/office/word/2012/wordml" xmlns:w16cid="http://schemas.microsoft.com/office/word/2016/wordml/cid" xmlns:w16se="http://schemas.microsoft.com/office/word/2015/wordml/symex" xmlns:wpg="http://schemas.microsoft.com/office/word/2010/wordprocessingGroup" xmlns:wpi="http://schemas.microsoft.com/office/word/2010/wordprocessingInk" xmlns:wne="http://schemas.microsoft.com/office/word/2006/wordml" xmlns:wps="http://schemas.microsoft.com/office/word/2010/wordprocessingShape" mc:Ignorable="w14 w15 w16se w16cid wp14">
+<w:numbering xmlns:wpc="http://schemas.microsoft.com/office/word/2010/wordprocessingCanvas" xmlns:cx="http://schemas.microsoft.com/office/drawing/2014/chartex" xmlns:cx1="http://schemas.microsoft.com/office/drawing/2015/9/8/chartex" xmlns:cx2="http://schemas.microsoft.com/office/drawing/2015/10/21/chartex" xmlns:cx3="http://schemas.microsoft.com/office/drawing/2016/5/9/chartex" xmlns:cx4="http://schemas.microsoft.com/office/drawing/2016/5/10/chartex" xmlns:cx5="http://schemas.microsoft.com/office/drawing/2016/5/11/chartex" xmlns:cx6="http://schemas.microsoft.com/office/drawing/2016/5/12/chartex" xmlns:cx7="http://schemas.microsoft.com/office/drawing/2016/5/13/chartex" xmlns:cx8="http://schemas.microsoft.com/office/drawing/2016/5/14/chartex" xmlns:mc="http://schemas.openxmlformats.org/markup-compatibility/2006" xmlns:aink="http://schemas.microsoft.com/office/drawing/2016/ink" xmlns:am3d="http://schemas.microsoft.com/office/drawing/2017/model3d" xmlns:o="urn:schemas-microsoft-com:office:office" xmlns:r="http://schemas.openxmlformats.org/officeDocument/2006/relationships" xmlns:m="http://schemas.openxmlformats.org/officeDocument/2006/math" xmlns:v="urn:schemas-microsoft-com:vml" xmlns:wp14="http://schemas.microsoft.com/office/word/2010/wordprocessingDrawing" xmlns:wp="http://schemas.openxmlformats.org/drawingml/2006/wordprocessingDrawing" xmlns:w10="urn:schemas-microsoft-com:office:word" xmlns:w="http://schemas.openxmlformats.org/wordprocessingml/2006/main" xmlns:w14="http://schemas.microsoft.com/office/word/2010/wordml" xmlns:w15="http://schemas.microsoft.com/office/word/2012/wordml" xmlns:w16cex="http://schemas.microsoft.com/office/word/2018/wordml/cex" xmlns:w16cid="http://schemas.microsoft.com/office/word/2016/wordml/cid" xmlns:w16="http://schemas.microsoft.com/office/word/2018/wordml" xmlns:w16sdtdh="http://schemas.microsoft.com/office/word/2020/wordml/sdtdatahash" xmlns:w16se="http://schemas.microsoft.com/office/word/2015/wordml/symex" xmlns:wpg="http://schemas.microsoft.com/office/word/2010/wordprocessingGroup" xmlns:wpi="http://schemas.microsoft.com/office/word/2010/wordprocessingInk" xmlns:wne="http://schemas.microsoft.com/office/word/2006/wordml" xmlns:wps="http://schemas.microsoft.com/office/word/2010/wordprocessingShape" mc:Ignorable="w14 w15 w16se w16cid w16 w16cex w16sdtdh wp14">
   <w:abstractNum w:abstractNumId="0" w15:restartNumberingAfterBreak="0">
     <w:nsid w:val="0EC842D7"/>
     <w:multiLevelType w:val="hybridMultilevel"/>
@@ -1294,7 +1695,7 @@
         <w:rFonts w:ascii="Symbol" w:hAnsi="Symbol" w:hint="default"/>
       </w:rPr>
     </w:lvl>
-    <w:lvl w:ilvl="1" w:tplc="04090003" w:tentative="1">
+    <w:lvl w:ilvl="1" w:tplc="04090003">
       <w:start w:val="1"/>
       <w:numFmt w:val="bullet"/>
       <w:lvlText w:val="o"/>
@@ -1992,7 +2393,7 @@
 </file>
 
 <file path=word/styles.xml><?xml version="1.0" encoding="utf-8"?>
-<w:styles xmlns:mc="http://schemas.openxmlformats.org/markup-compatibility/2006" xmlns:r="http://schemas.openxmlformats.org/officeDocument/2006/relationships" xmlns:w="http://schemas.openxmlformats.org/wordprocessingml/2006/main" xmlns:w14="http://schemas.microsoft.com/office/word/2010/wordml" xmlns:w15="http://schemas.microsoft.com/office/word/2012/wordml" xmlns:w16cid="http://schemas.microsoft.com/office/word/2016/wordml/cid" xmlns:w16se="http://schemas.microsoft.com/office/word/2015/wordml/symex" mc:Ignorable="w14 w15 w16se w16cid">
+<w:styles xmlns:mc="http://schemas.openxmlformats.org/markup-compatibility/2006" xmlns:r="http://schemas.openxmlformats.org/officeDocument/2006/relationships" xmlns:w="http://schemas.openxmlformats.org/wordprocessingml/2006/main" xmlns:w14="http://schemas.microsoft.com/office/word/2010/wordml" xmlns:w15="http://schemas.microsoft.com/office/word/2012/wordml" xmlns:w16cex="http://schemas.microsoft.com/office/word/2018/wordml/cex" xmlns:w16cid="http://schemas.microsoft.com/office/word/2016/wordml/cid" xmlns:w16="http://schemas.microsoft.com/office/word/2018/wordml" xmlns:w16sdtdh="http://schemas.microsoft.com/office/word/2020/wordml/sdtdatahash" xmlns:w16se="http://schemas.microsoft.com/office/word/2015/wordml/symex" mc:Ignorable="w14 w15 w16se w16cid w16 w16cex w16sdtdh">
   <w:docDefaults>
     <w:rPrDefault>
       <w:rPr>
@@ -2008,7 +2409,7 @@
       </w:pPr>
     </w:pPrDefault>
   </w:docDefaults>
-  <w:latentStyles w:defLockedState="0" w:defUIPriority="99" w:defSemiHidden="0" w:defUnhideWhenUsed="0" w:defQFormat="0" w:count="375">
+  <w:latentStyles w:defLockedState="0" w:defUIPriority="99" w:defSemiHidden="0" w:defUnhideWhenUsed="0" w:defQFormat="0" w:count="376">
     <w:lsdException w:name="Normal" w:uiPriority="0" w:qFormat="1"/>
     <w:lsdException w:name="heading 1" w:uiPriority="9" w:qFormat="1"/>
     <w:lsdException w:name="heading 2" w:semiHidden="1" w:uiPriority="9" w:unhideWhenUsed="1" w:qFormat="1"/>
@@ -2384,6 +2785,7 @@
     <w:lsdException w:name="Smart Hyperlink" w:semiHidden="1" w:unhideWhenUsed="1"/>
     <w:lsdException w:name="Hashtag" w:semiHidden="1" w:unhideWhenUsed="1"/>
     <w:lsdException w:name="Unresolved Mention" w:semiHidden="1" w:unhideWhenUsed="1"/>
+    <w:lsdException w:name="Smart Link" w:semiHidden="1" w:unhideWhenUsed="1"/>
   </w:latentStyles>
   <w:style w:type="paragraph" w:default="1" w:styleId="Normal">
     <w:name w:val="Normal"/>

</xml_diff>